<commit_message>
Finishing Logical Programming Test
</commit_message>
<xml_diff>
--- a/IT Logical Programming Test.docx
+++ b/IT Logical Programming Test.docx
@@ -63,7 +63,6 @@
         <w:t xml:space="preserve"> </w:t>
       </w:r>
       <w:proofErr w:type="spellStart"/>
-      <w:proofErr w:type="gramStart"/>
       <w:r>
         <w:t>ini</w:t>
       </w:r>
@@ -71,7 +70,6 @@
       <w:r>
         <w:t xml:space="preserve"> :</w:t>
       </w:r>
-      <w:proofErr w:type="gramEnd"/>
     </w:p>
     <w:p>
       <w:pPr>
@@ -214,36 +212,15 @@
       </w:pPr>
       <w:r>
         <w:tab/>
-        <w:t xml:space="preserve">       If </w:t>
-      </w:r>
-      <w:proofErr w:type="gramStart"/>
-      <w:r>
-        <w:t xml:space="preserve">(( </w:t>
+        <w:t xml:space="preserve">       If (( </w:t>
       </w:r>
       <w:proofErr w:type="spellStart"/>
       <w:r>
         <w:t>iSatu</w:t>
       </w:r>
       <w:proofErr w:type="spellEnd"/>
-      <w:proofErr w:type="gramEnd"/>
-      <w:r>
-        <w:t xml:space="preserve"> Mod </w:t>
-      </w:r>
-      <w:proofErr w:type="gramStart"/>
-      <w:r>
-        <w:t>4 )</w:t>
-      </w:r>
-      <w:proofErr w:type="gramEnd"/>
-      <w:r>
-        <w:t xml:space="preserve"> = </w:t>
-      </w:r>
-      <w:proofErr w:type="gramStart"/>
-      <w:r>
-        <w:t>0 )</w:t>
-      </w:r>
-      <w:proofErr w:type="gramEnd"/>
-      <w:r>
-        <w:t xml:space="preserve"> Then</w:t>
+      <w:r>
+        <w:t xml:space="preserve"> Mod 4 ) = 0 ) Then</w:t>
       </w:r>
     </w:p>
     <w:p>
@@ -307,36 +284,15 @@
         <w:ind w:firstLine="720"/>
       </w:pPr>
       <w:r>
-        <w:t xml:space="preserve">       If </w:t>
-      </w:r>
-      <w:proofErr w:type="gramStart"/>
-      <w:r>
-        <w:t xml:space="preserve">(( </w:t>
+        <w:t xml:space="preserve">       If (( </w:t>
       </w:r>
       <w:proofErr w:type="spellStart"/>
       <w:r>
         <w:t>iSatu</w:t>
       </w:r>
       <w:proofErr w:type="spellEnd"/>
-      <w:proofErr w:type="gramEnd"/>
-      <w:r>
-        <w:t xml:space="preserve"> Mod </w:t>
-      </w:r>
-      <w:proofErr w:type="gramStart"/>
-      <w:r>
-        <w:t>3 )</w:t>
-      </w:r>
-      <w:proofErr w:type="gramEnd"/>
-      <w:r>
-        <w:t xml:space="preserve"> = </w:t>
-      </w:r>
-      <w:proofErr w:type="gramStart"/>
-      <w:r>
-        <w:t>0 )</w:t>
-      </w:r>
-      <w:proofErr w:type="gramEnd"/>
-      <w:r>
-        <w:t xml:space="preserve"> Then</w:t>
+      <w:r>
+        <w:t xml:space="preserve"> Mod 3 ) = 0 ) Then</w:t>
       </w:r>
     </w:p>
     <w:p>
@@ -363,7 +319,6 @@
       <w:r>
         <w:t xml:space="preserve"> + </w:t>
       </w:r>
-      <w:proofErr w:type="gramStart"/>
       <w:r>
         <w:t xml:space="preserve">( </w:t>
       </w:r>
@@ -372,22 +327,16 @@
         <w:t>iSatu</w:t>
       </w:r>
       <w:proofErr w:type="spellEnd"/>
-      <w:proofErr w:type="gramEnd"/>
       <w:r>
         <w:t xml:space="preserve"> + </w:t>
       </w:r>
       <w:proofErr w:type="spellStart"/>
-      <w:proofErr w:type="gramStart"/>
       <w:r>
         <w:t>iDua</w:t>
       </w:r>
       <w:proofErr w:type="spellEnd"/>
       <w:r>
-        <w:t xml:space="preserve"> )</w:t>
-      </w:r>
-      <w:proofErr w:type="gramEnd"/>
-      <w:r>
-        <w:t xml:space="preserve"> – </w:t>
+        <w:t xml:space="preserve"> ) – </w:t>
       </w:r>
       <w:proofErr w:type="spellStart"/>
       <w:r>
@@ -413,36 +362,15 @@
         <w:t xml:space="preserve">       </w:t>
       </w:r>
       <w:r>
-        <w:t xml:space="preserve">If </w:t>
-      </w:r>
-      <w:proofErr w:type="gramStart"/>
-      <w:r>
-        <w:t xml:space="preserve">(( </w:t>
+        <w:t xml:space="preserve">If (( </w:t>
       </w:r>
       <w:proofErr w:type="spellStart"/>
       <w:r>
         <w:t>iSatu</w:t>
       </w:r>
       <w:proofErr w:type="spellEnd"/>
-      <w:proofErr w:type="gramEnd"/>
-      <w:r>
-        <w:t xml:space="preserve"> Mod </w:t>
-      </w:r>
-      <w:proofErr w:type="gramStart"/>
-      <w:r>
-        <w:t>2 )</w:t>
-      </w:r>
-      <w:proofErr w:type="gramEnd"/>
-      <w:r>
-        <w:t xml:space="preserve"> = </w:t>
-      </w:r>
-      <w:proofErr w:type="gramStart"/>
-      <w:r>
-        <w:t>0 )</w:t>
-      </w:r>
-      <w:proofErr w:type="gramEnd"/>
-      <w:r>
-        <w:t xml:space="preserve"> Then</w:t>
+      <w:r>
+        <w:t xml:space="preserve"> Mod 2 ) = 0 ) Then</w:t>
       </w:r>
     </w:p>
     <w:p>
@@ -467,33 +395,23 @@
       </w:r>
       <w:proofErr w:type="spellEnd"/>
       <w:r>
+        <w:t xml:space="preserve"> + ( </w:t>
+      </w:r>
+      <w:proofErr w:type="spellStart"/>
+      <w:r>
+        <w:t>iSatu</w:t>
+      </w:r>
+      <w:proofErr w:type="spellEnd"/>
+      <w:r>
         <w:t xml:space="preserve"> + </w:t>
       </w:r>
-      <w:proofErr w:type="gramStart"/>
-      <w:r>
-        <w:t xml:space="preserve">( </w:t>
-      </w:r>
-      <w:proofErr w:type="spellStart"/>
-      <w:r>
-        <w:t>iSatu</w:t>
-      </w:r>
-      <w:proofErr w:type="spellEnd"/>
-      <w:proofErr w:type="gramEnd"/>
-      <w:r>
-        <w:t xml:space="preserve"> + </w:t>
-      </w:r>
-      <w:proofErr w:type="spellStart"/>
-      <w:proofErr w:type="gramStart"/>
+      <w:proofErr w:type="spellStart"/>
       <w:r>
         <w:t>iDua</w:t>
       </w:r>
       <w:proofErr w:type="spellEnd"/>
       <w:r>
-        <w:t xml:space="preserve"> )</w:t>
-      </w:r>
-      <w:proofErr w:type="gramEnd"/>
-      <w:r>
-        <w:t xml:space="preserve"> – </w:t>
+        <w:t xml:space="preserve"> ) – </w:t>
       </w:r>
       <w:proofErr w:type="spellStart"/>
       <w:r>
@@ -516,36 +434,15 @@
       </w:pPr>
       <w:r>
         <w:tab/>
-        <w:t xml:space="preserve">       If </w:t>
-      </w:r>
-      <w:proofErr w:type="gramStart"/>
-      <w:r>
-        <w:t xml:space="preserve">(( </w:t>
+        <w:t xml:space="preserve">       If (( </w:t>
       </w:r>
       <w:proofErr w:type="spellStart"/>
       <w:r>
         <w:t>iSatu</w:t>
       </w:r>
       <w:proofErr w:type="spellEnd"/>
-      <w:proofErr w:type="gramEnd"/>
-      <w:r>
-        <w:t xml:space="preserve"> Mod </w:t>
-      </w:r>
-      <w:proofErr w:type="gramStart"/>
-      <w:r>
-        <w:t>1 )</w:t>
-      </w:r>
-      <w:proofErr w:type="gramEnd"/>
-      <w:r>
-        <w:t xml:space="preserve"> = </w:t>
-      </w:r>
-      <w:proofErr w:type="gramStart"/>
-      <w:r>
-        <w:t>0 )</w:t>
-      </w:r>
-      <w:proofErr w:type="gramEnd"/>
-      <w:r>
-        <w:t xml:space="preserve"> Then</w:t>
+      <w:r>
+        <w:t xml:space="preserve"> Mod 1 ) = 0 ) Then</w:t>
       </w:r>
     </w:p>
     <w:p>
@@ -614,7 +511,6 @@
         <w:spacing w:after="0" w:line="240" w:lineRule="auto"/>
       </w:pPr>
       <w:proofErr w:type="spellStart"/>
-      <w:proofErr w:type="gramStart"/>
       <w:r>
         <w:t>Pertanyaannya</w:t>
       </w:r>
@@ -622,7 +518,6 @@
       <w:r>
         <w:t xml:space="preserve"> :</w:t>
       </w:r>
-      <w:proofErr w:type="gramEnd"/>
     </w:p>
     <w:p>
       <w:pPr>
@@ -675,13 +570,8 @@
       </w:r>
       <w:proofErr w:type="spellEnd"/>
       <w:r>
-        <w:t xml:space="preserve"> </w:t>
-      </w:r>
-      <w:proofErr w:type="gramStart"/>
-      <w:r>
-        <w:t>Variable :</w:t>
-      </w:r>
-      <w:proofErr w:type="gramEnd"/>
+        <w:t xml:space="preserve"> Variable :</w:t>
+      </w:r>
     </w:p>
     <w:p>
       <w:pPr>
@@ -702,7 +592,10 @@
       </w:r>
       <w:r>
         <w:tab/>
-        <w:t>= __________</w:t>
+        <w:t xml:space="preserve">= </w:t>
+      </w:r>
+      <w:r>
+        <w:t>10</w:t>
       </w:r>
     </w:p>
     <w:p>
@@ -724,7 +617,10 @@
       </w:r>
       <w:r>
         <w:tab/>
-        <w:t>= __________</w:t>
+        <w:t xml:space="preserve">= </w:t>
+      </w:r>
+      <w:r>
+        <w:t>1</w:t>
       </w:r>
     </w:p>
     <w:p>
@@ -746,7 +642,10 @@
       </w:r>
       <w:r>
         <w:tab/>
-        <w:t>= __________</w:t>
+        <w:t xml:space="preserve">= </w:t>
+      </w:r>
+      <w:r>
+        <w:t>-6</w:t>
       </w:r>
     </w:p>
     <w:p>
@@ -768,7 +667,10 @@
       </w:r>
       <w:r>
         <w:tab/>
-        <w:t>= __________</w:t>
+        <w:t xml:space="preserve">= </w:t>
+      </w:r>
+      <w:r>
+        <w:t>35</w:t>
       </w:r>
     </w:p>
     <w:p>
@@ -790,7 +692,10 @@
       </w:r>
       <w:r>
         <w:tab/>
-        <w:t>= __________</w:t>
+        <w:t xml:space="preserve">= </w:t>
+      </w:r>
+      <w:r>
+        <w:t>5</w:t>
       </w:r>
     </w:p>
     <w:p>
@@ -946,17 +851,21 @@
         <w:t xml:space="preserve"> </w:t>
       </w:r>
       <w:proofErr w:type="spellStart"/>
-      <w:proofErr w:type="gramStart"/>
       <w:r>
         <w:t>berubah</w:t>
       </w:r>
       <w:proofErr w:type="spellEnd"/>
       <w:r>
-        <w:t xml:space="preserve"> :</w:t>
-      </w:r>
-      <w:proofErr w:type="gramEnd"/>
-      <w:r>
-        <w:t xml:space="preserve"> ______ kali</w:t>
+        <w:t xml:space="preserve"> : </w:t>
+      </w:r>
+      <w:r>
+        <w:t>3</w:t>
+      </w:r>
+      <w:r>
+        <w:t xml:space="preserve"> kali</w:t>
+      </w:r>
+      <w:r>
+        <w:t xml:space="preserve"> </w:t>
       </w:r>
     </w:p>
     <w:p>
@@ -1026,7 +935,16 @@
       </w:r>
       <w:proofErr w:type="spellEnd"/>
       <w:r>
-        <w:t xml:space="preserve"> _______ (</w:t>
+        <w:t xml:space="preserve"> </w:t>
+      </w:r>
+      <w:r>
+        <w:t xml:space="preserve">= </w:t>
+      </w:r>
+      <w:r>
+        <w:t>0,4,8</w:t>
+      </w:r>
+      <w:r>
+        <w:t xml:space="preserve"> (</w:t>
       </w:r>
       <w:proofErr w:type="spellStart"/>
       <w:r>
@@ -1275,17 +1193,29 @@
         <w:t xml:space="preserve"> </w:t>
       </w:r>
       <w:proofErr w:type="spellStart"/>
-      <w:proofErr w:type="gramStart"/>
       <w:r>
         <w:t>sebanyak</w:t>
       </w:r>
       <w:proofErr w:type="spellEnd"/>
       <w:r>
-        <w:t xml:space="preserve"> __</w:t>
-      </w:r>
-      <w:proofErr w:type="gramEnd"/>
-      <w:r>
-        <w:t>____ kali</w:t>
+        <w:t xml:space="preserve"> </w:t>
+      </w:r>
+      <w:r>
+        <w:t xml:space="preserve">4 </w:t>
+      </w:r>
+      <w:r>
+        <w:t>kali</w:t>
+      </w:r>
+      <w:r>
+        <w:t xml:space="preserve"> (</w:t>
+      </w:r>
+      <w:proofErr w:type="spellStart"/>
+      <w:r>
+        <w:t>saat</w:t>
+      </w:r>
+      <w:proofErr w:type="spellEnd"/>
+      <w:r>
+        <w:t xml:space="preserve"> i1= [0,3,6,9])</w:t>
       </w:r>
     </w:p>
     <w:p>
@@ -1368,7 +1298,10 @@
       </w:r>
       <w:proofErr w:type="spellEnd"/>
       <w:r>
-        <w:t xml:space="preserve"> _______</w:t>
+        <w:t xml:space="preserve"> </w:t>
+      </w:r>
+      <w:r>
+        <w:t>= 2</w:t>
       </w:r>
     </w:p>
     <w:p>
@@ -1546,7 +1479,10 @@
       </w:r>
       <w:proofErr w:type="spellEnd"/>
       <w:r>
-        <w:t xml:space="preserve"> Nol ____________________</w:t>
+        <w:t xml:space="preserve"> Nol </w:t>
+      </w:r>
+      <w:r>
+        <w:t>= 9,10</w:t>
       </w:r>
     </w:p>
     <w:p>
@@ -1654,7 +1590,10 @@
       </w:r>
       <w:proofErr w:type="spellEnd"/>
       <w:r>
-        <w:t xml:space="preserve"> Nol ___________________</w:t>
+        <w:t xml:space="preserve"> Nol </w:t>
+      </w:r>
+      <w:r>
+        <w:t>= -6</w:t>
       </w:r>
     </w:p>
     <w:p>

</xml_diff>